<commit_message>
Projeto Script Half Bold finalizado
</commit_message>
<xml_diff>
--- a/New Codes/Mentoria Word/Texto.docx
+++ b/New Codes/Mentoria Word/Texto.docx
@@ -3,163 +3,27 @@
 <w:document xmlns:wpc="http://schemas.microsoft.com/office/word/2010/wordprocessingCanvas" xmlns:mo="http://schemas.microsoft.com/office/mac/office/2008/main" xmlns:mc="http://schemas.openxmlformats.org/markup-compatibility/2006" xmlns:mv="urn:schemas-microsoft-com:mac:vml" xmlns:o="urn:schemas-microsoft-com:office:office" xmlns:r="http://schemas.openxmlformats.org/officeDocument/2006/relationships" xmlns:m="http://schemas.openxmlformats.org/officeDocument/2006/math" xmlns:v="urn:schemas-microsoft-com:vml" xmlns:wp14="http://schemas.microsoft.com/office/word/2010/wordprocessingDrawing" xmlns:wp="http://schemas.openxmlformats.org/drawingml/2006/wordprocessingDrawing" xmlns:w10="urn:schemas-microsoft-com:office:word" xmlns:w="http://schemas.openxmlformats.org/wordprocessingml/2006/main" xmlns:w14="http://schemas.microsoft.com/office/word/2010/wordml" xmlns:wpg="http://schemas.microsoft.com/office/word/2010/wordprocessingGroup" xmlns:wpi="http://schemas.microsoft.com/office/word/2010/wordprocessingInk" xmlns:wne="http://schemas.microsoft.com/office/word/2006/wordml" xmlns:wps="http://schemas.microsoft.com/office/word/2010/wordprocessingShape" mc:Ignorable="w14 wp14">
   <w:body>
     <w:p>
-      <w:pPr>
-        <w:jc w:val="center"/>
-      </w:pPr>
       <w:r>
         <w:t>Fala galera,</w:t>
         <w:br/>
         <w:br/>
-        <w:t>Aluakibar fat = 2000</w:t>
-        <w:br/>
-        <w:br/>
-        <w:t>kkk.</w:t>
-        <w:br/>
+        <w:t>Aluakibar</w:t>
+      </w:r>
+      <w:r>
+        <w:rPr>
+          <w:b/>
+        </w:rPr>
+        <w:t xml:space="preserve"> R$2000</w:t>
       </w:r>
     </w:p>
-    <w:tbl>
-      <w:tblPr>
-        <w:tblStyle w:val="MediumGrid3-Accent4"/>
-        <w:tblW w:type="auto" w:w="0"/>
-        <w:tblLook w:firstColumn="1" w:firstRow="1" w:lastColumn="0" w:lastRow="0" w:noHBand="0" w:noVBand="1" w:val="04A0"/>
-      </w:tblPr>
-      <w:tblGrid>
-        <w:gridCol w:w="3702"/>
-        <w:gridCol w:w="3702"/>
-        <w:gridCol w:w="3702"/>
-      </w:tblGrid>
-      <w:tr>
-        <w:tc>
-          <w:tcPr>
-            <w:tcW w:type="dxa" w:w="3702"/>
-          </w:tcPr>
-          <w:p>
-            <w:r>
-              <w:t>Qty</w:t>
-            </w:r>
-          </w:p>
-        </w:tc>
-        <w:tc>
-          <w:tcPr>
-            <w:tcW w:type="dxa" w:w="3702"/>
-          </w:tcPr>
-          <w:p>
-            <w:r>
-              <w:t>Id</w:t>
-            </w:r>
-          </w:p>
-        </w:tc>
-        <w:tc>
-          <w:tcPr>
-            <w:tcW w:type="dxa" w:w="3702"/>
-          </w:tcPr>
-          <w:p>
-            <w:r>
-              <w:t>Desc</w:t>
-            </w:r>
-          </w:p>
-        </w:tc>
-      </w:tr>
-      <w:tr>
-        <w:tc>
-          <w:tcPr>
-            <w:tcW w:type="dxa" w:w="3702"/>
-          </w:tcPr>
-          <w:p>
-            <w:r>
-              <w:t>3</w:t>
-            </w:r>
-          </w:p>
-        </w:tc>
-        <w:tc>
-          <w:tcPr>
-            <w:tcW w:type="dxa" w:w="3702"/>
-          </w:tcPr>
-          <w:p>
-            <w:r>
-              <w:t>101</w:t>
-            </w:r>
-          </w:p>
-        </w:tc>
-        <w:tc>
-          <w:tcPr>
-            <w:tcW w:type="dxa" w:w="3702"/>
-          </w:tcPr>
-          <w:p>
-            <w:r>
-              <w:t>Spam</w:t>
-            </w:r>
-          </w:p>
-        </w:tc>
-      </w:tr>
-      <w:tr>
-        <w:tc>
-          <w:tcPr>
-            <w:tcW w:type="dxa" w:w="3702"/>
-          </w:tcPr>
-          <w:p>
-            <w:r>
-              <w:t>7</w:t>
-            </w:r>
-          </w:p>
-        </w:tc>
-        <w:tc>
-          <w:tcPr>
-            <w:tcW w:type="dxa" w:w="3702"/>
-          </w:tcPr>
-          <w:p>
-            <w:r>
-              <w:t>422</w:t>
-            </w:r>
-          </w:p>
-        </w:tc>
-        <w:tc>
-          <w:tcPr>
-            <w:tcW w:type="dxa" w:w="3702"/>
-          </w:tcPr>
-          <w:p>
-            <w:r>
-              <w:t>Eggs</w:t>
-            </w:r>
-          </w:p>
-        </w:tc>
-      </w:tr>
-      <w:tr>
-        <w:tc>
-          <w:tcPr>
-            <w:tcW w:type="dxa" w:w="3702"/>
-          </w:tcPr>
-          <w:p>
-            <w:r>
-              <w:t>4</w:t>
-            </w:r>
-          </w:p>
-        </w:tc>
-        <w:tc>
-          <w:tcPr>
-            <w:tcW w:type="dxa" w:w="3702"/>
-          </w:tcPr>
-          <w:p>
-            <w:r>
-              <w:t>631</w:t>
-            </w:r>
-          </w:p>
-        </w:tc>
-        <w:tc>
-          <w:tcPr>
-            <w:tcW w:type="dxa" w:w="3702"/>
-          </w:tcPr>
-          <w:p>
-            <w:r>
-              <w:t>Spam, spam, eggs, and spam</w:t>
-            </w:r>
-          </w:p>
-        </w:tc>
-      </w:tr>
-    </w:tbl>
+    <w:p>
+      <w:r>
+        <w:t>Tamo junto.</w:t>
+      </w:r>
+    </w:p>
     <w:sectPr>
       <w:pgSz w:w="12240" w:h="15840"/>
-      <w:pgMar w:top="283" w:right="567" w:bottom="567" w:left="567" w:header="720" w:footer="720" w:gutter="0"/>
+      <w:pgMar w:top="1440" w:right="1800" w:bottom="1440" w:left="1800" w:header="720" w:footer="720" w:gutter="0"/>
       <w:cols w:space="720"/>
       <w:docGrid w:linePitch="360"/>
     </w:sectPr>

</xml_diff>